<commit_message>
QTreeView - optimisation of UI update
</commit_message>
<xml_diff>
--- a/templates/result/9_official_results_word.docx
+++ b/templates/result/9_official_results_word.docx
@@ -931,6 +931,14 @@
         <w:rPr>
           <w:sz w:val="18"/>
           <w:szCs w:val="18"/>
+          <w:lang w:val="en-US"/>
+        </w:rPr>
+        <w:t>|trim</w:t>
+      </w:r>
+      <w:r>
+        <w:rPr>
+          <w:sz w:val="18"/>
+          <w:szCs w:val="18"/>
         </w:rPr>
         <w:t>)</w:t>
       </w:r>
@@ -1068,6 +1076,16 @@
         </w:rPr>
         <w:t>string</w:t>
       </w:r>
+      <w:r>
+        <w:rPr>
+          <w:sz w:val="18"/>
+          <w:szCs w:val="18"/>
+          <w:lang w:val="en-US"/>
+        </w:rPr>
+        <w:t>|trim</w:t>
+      </w:r>
+      <w:bookmarkStart w:id="0" w:name="_GoBack"/>
+      <w:bookmarkEnd w:id="0"/>
       <w:r>
         <w:rPr>
           <w:sz w:val="18"/>
@@ -2476,25 +2494,7 @@
           <w:sz w:val="18"/>
           <w:szCs w:val="18"/>
         </w:rPr>
-        <w:t>{#</w:t>
-      </w:r>
-      <w:r>
-        <w:rPr>
-          <w:rFonts w:ascii="Arial" w:hAnsi="Arial" w:cs="Arial"/>
-          <w:color w:val="D9D9D9" w:themeColor="background1" w:themeShade="D9"/>
-          <w:sz w:val="18"/>
-          <w:szCs w:val="18"/>
-        </w:rPr>
-        <w:t xml:space="preserve"> Строки заголовка </w:t>
-      </w:r>
-      <w:r>
-        <w:rPr>
-          <w:rFonts w:ascii="Arial" w:hAnsi="Arial" w:cs="Arial"/>
-          <w:color w:val="D9D9D9" w:themeColor="background1" w:themeShade="D9"/>
-          <w:sz w:val="18"/>
-          <w:szCs w:val="18"/>
-        </w:rPr>
-        <w:t>#}</w:t>
+        <w:t>{# Строки заголовка #}</w:t>
       </w:r>
     </w:p>
     <w:p>
@@ -2640,25 +2640,7 @@
           <w:sz w:val="18"/>
           <w:szCs w:val="18"/>
         </w:rPr>
-        <w:t>{#</w:t>
-      </w:r>
-      <w:r>
-        <w:rPr>
-          <w:rFonts w:ascii="Arial" w:hAnsi="Arial" w:cs="Arial"/>
-          <w:color w:val="D9D9D9" w:themeColor="background1" w:themeShade="D9"/>
-          <w:sz w:val="18"/>
-          <w:szCs w:val="18"/>
-        </w:rPr>
-        <w:t>Название соревнований</w:t>
-      </w:r>
-      <w:r>
-        <w:rPr>
-          <w:rFonts w:ascii="Arial" w:hAnsi="Arial" w:cs="Arial"/>
-          <w:color w:val="D9D9D9" w:themeColor="background1" w:themeShade="D9"/>
-          <w:sz w:val="18"/>
-          <w:szCs w:val="18"/>
-        </w:rPr>
-        <w:t>#}</w:t>
+        <w:t>{#Название соревнований#}</w:t>
       </w:r>
       <w:r>
         <w:rPr>
@@ -2957,25 +2939,7 @@
           <w:sz w:val="18"/>
           <w:szCs w:val="18"/>
         </w:rPr>
-        <w:t>{#</w:t>
-      </w:r>
-      <w:r>
-        <w:rPr>
-          <w:rFonts w:ascii="Arial" w:hAnsi="Arial" w:cs="Arial"/>
-          <w:color w:val="D9D9D9" w:themeColor="background1" w:themeShade="D9"/>
-          <w:sz w:val="18"/>
-          <w:szCs w:val="18"/>
-        </w:rPr>
-        <w:t xml:space="preserve"> Время и место проведения </w:t>
-      </w:r>
-      <w:r>
-        <w:rPr>
-          <w:rFonts w:ascii="Arial" w:hAnsi="Arial" w:cs="Arial"/>
-          <w:color w:val="D9D9D9" w:themeColor="background1" w:themeShade="D9"/>
-          <w:sz w:val="18"/>
-          <w:szCs w:val="18"/>
-        </w:rPr>
-        <w:t>#}</w:t>
+        <w:t>{# Время и место проведения #}</w:t>
       </w:r>
     </w:p>
     <w:p>
@@ -4180,8 +4144,27 @@
     </w:p>
     <w:p>
       <w:pPr>
-        <w:pStyle w:val="HTML"/>
-        <w:spacing w:line="180" w:lineRule="exact"/>
+        <w:shd w:val="clear" w:color="auto" w:fill="EFF0F1"/>
+        <w:tabs>
+          <w:tab w:val="left" w:pos="916"/>
+          <w:tab w:val="left" w:pos="1832"/>
+          <w:tab w:val="left" w:pos="2748"/>
+          <w:tab w:val="left" w:pos="3664"/>
+          <w:tab w:val="left" w:pos="4580"/>
+          <w:tab w:val="left" w:pos="5496"/>
+          <w:tab w:val="left" w:pos="6412"/>
+          <w:tab w:val="left" w:pos="7328"/>
+          <w:tab w:val="left" w:pos="8244"/>
+          <w:tab w:val="left" w:pos="9160"/>
+          <w:tab w:val="left" w:pos="10076"/>
+          <w:tab w:val="left" w:pos="10992"/>
+          <w:tab w:val="left" w:pos="11908"/>
+          <w:tab w:val="left" w:pos="12824"/>
+          <w:tab w:val="left" w:pos="13740"/>
+          <w:tab w:val="left" w:pos="14656"/>
+        </w:tabs>
+        <w:spacing w:after="0" w:line="240" w:lineRule="auto"/>
+        <w:textAlignment w:val="baseline"/>
         <w:rPr>
           <w:rFonts w:ascii="Arial" w:hAnsi="Arial" w:cs="Arial"/>
           <w:sz w:val="18"/>
@@ -4192,6 +4175,176 @@
       <w:r>
         <w:rPr>
           <w:rFonts w:ascii="Arial" w:hAnsi="Arial" w:cs="Arial"/>
+          <w:color w:val="76923C" w:themeColor="accent3" w:themeShade="BF"/>
+          <w:sz w:val="18"/>
+          <w:szCs w:val="18"/>
+          <w:lang w:val="en-US"/>
+        </w:rPr>
+        <w:t xml:space="preserve">{% set selection = [] %}{% for x in </w:t>
+      </w:r>
+      <w:r>
+        <w:rPr>
+          <w:rFonts w:ascii="Arial" w:hAnsi="Arial" w:cs="Arial"/>
+          <w:color w:val="76923C" w:themeColor="accent3" w:themeShade="BF"/>
+          <w:sz w:val="18"/>
+          <w:szCs w:val="18"/>
+          <w:lang w:val="en-US"/>
+        </w:rPr>
+        <w:t>race.results</w:t>
+      </w:r>
+      <w:r>
+        <w:rPr>
+          <w:rFonts w:ascii="Arial" w:hAnsi="Arial" w:cs="Arial"/>
+          <w:color w:val="76923C" w:themeColor="accent3" w:themeShade="BF"/>
+          <w:sz w:val="18"/>
+          <w:szCs w:val="18"/>
+          <w:lang w:val="en-US"/>
+        </w:rPr>
+        <w:t xml:space="preserve"> </w:t>
+      </w:r>
+      <w:r>
+        <w:rPr>
+          <w:rFonts w:ascii="Arial" w:hAnsi="Arial" w:cs="Arial"/>
+          <w:color w:val="76923C" w:themeColor="accent3" w:themeShade="BF"/>
+          <w:sz w:val="18"/>
+          <w:szCs w:val="18"/>
+          <w:lang w:val="en-US"/>
+        </w:rPr>
+        <w:t xml:space="preserve">| sort(attribute="place") </w:t>
+      </w:r>
+      <w:r>
+        <w:rPr>
+          <w:rFonts w:ascii="Arial" w:hAnsi="Arial" w:cs="Arial"/>
+          <w:color w:val="76923C" w:themeColor="accent3" w:themeShade="BF"/>
+          <w:sz w:val="18"/>
+          <w:szCs w:val="18"/>
+          <w:lang w:val="en-US"/>
+        </w:rPr>
+        <w:t xml:space="preserve"> if x.</w:t>
+      </w:r>
+      <w:r>
+        <w:rPr>
+          <w:rFonts w:ascii="Arial" w:hAnsi="Arial" w:cs="Arial"/>
+          <w:color w:val="76923C" w:themeColor="accent3" w:themeShade="BF"/>
+          <w:sz w:val="18"/>
+          <w:szCs w:val="18"/>
+          <w:lang w:val="en-US"/>
+        </w:rPr>
+        <w:t>place &gt; 0</w:t>
+      </w:r>
+      <w:r>
+        <w:rPr>
+          <w:rFonts w:ascii="Arial" w:hAnsi="Arial" w:cs="Arial"/>
+          <w:color w:val="76923C" w:themeColor="accent3" w:themeShade="BF"/>
+          <w:sz w:val="18"/>
+          <w:szCs w:val="18"/>
+          <w:lang w:val="en-US"/>
+        </w:rPr>
+        <w:t xml:space="preserve">%}{% </w:t>
+      </w:r>
+      <w:r>
+        <w:rPr>
+          <w:rFonts w:ascii="Arial" w:hAnsi="Arial" w:cs="Arial"/>
+          <w:color w:val="76923C" w:themeColor="accent3" w:themeShade="BF"/>
+          <w:sz w:val="18"/>
+          <w:szCs w:val="18"/>
+          <w:lang w:val="en-US"/>
+        </w:rPr>
+        <w:t xml:space="preserve">if </w:t>
+      </w:r>
+      <w:r>
+        <w:rPr>
+          <w:rFonts w:ascii="Arial" w:hAnsi="Arial" w:cs="Arial"/>
+          <w:color w:val="76923C" w:themeColor="accent3" w:themeShade="BF"/>
+          <w:sz w:val="18"/>
+          <w:szCs w:val="18"/>
+          <w:lang w:val="en-US"/>
+        </w:rPr>
+        <w:t>s</w:t>
+      </w:r>
+      <w:r>
+        <w:rPr>
+          <w:rFonts w:ascii="Arial" w:hAnsi="Arial" w:cs="Arial"/>
+          <w:color w:val="76923C" w:themeColor="accent3" w:themeShade="BF"/>
+          <w:sz w:val="18"/>
+          <w:szCs w:val="18"/>
+          <w:lang w:val="en-US"/>
+        </w:rPr>
+        <w:t>election.append(x) %}</w:t>
+      </w:r>
+      <w:r>
+        <w:rPr>
+          <w:rFonts w:ascii="Arial" w:hAnsi="Arial" w:cs="Arial"/>
+          <w:color w:val="76923C" w:themeColor="accent3" w:themeShade="BF"/>
+          <w:sz w:val="18"/>
+          <w:szCs w:val="18"/>
+          <w:lang w:val="en-US"/>
+        </w:rPr>
+        <w:t>{% endif %}</w:t>
+      </w:r>
+      <w:r>
+        <w:rPr>
+          <w:rFonts w:ascii="Arial" w:hAnsi="Arial" w:cs="Arial"/>
+          <w:color w:val="76923C" w:themeColor="accent3" w:themeShade="BF"/>
+          <w:sz w:val="18"/>
+          <w:szCs w:val="18"/>
+          <w:lang w:val="en-US"/>
+        </w:rPr>
+        <w:t>{% endfor %}</w:t>
+      </w:r>
+      <w:r>
+        <w:rPr>
+          <w:rFonts w:ascii="Arial" w:hAnsi="Arial" w:cs="Arial"/>
+          <w:color w:val="76923C" w:themeColor="accent3" w:themeShade="BF"/>
+          <w:sz w:val="18"/>
+          <w:szCs w:val="18"/>
+          <w:lang w:val="en-US"/>
+        </w:rPr>
+        <w:t>{% for x in race.results | sort(attribute="</w:t>
+      </w:r>
+      <w:r>
+        <w:rPr>
+          <w:rFonts w:ascii="Arial" w:hAnsi="Arial" w:cs="Arial"/>
+          <w:color w:val="76923C" w:themeColor="accent3" w:themeShade="BF"/>
+          <w:sz w:val="18"/>
+          <w:szCs w:val="18"/>
+          <w:lang w:val="en-US"/>
+        </w:rPr>
+        <w:t>status</w:t>
+      </w:r>
+      <w:r>
+        <w:rPr>
+          <w:rFonts w:ascii="Arial" w:hAnsi="Arial" w:cs="Arial"/>
+          <w:color w:val="76923C" w:themeColor="accent3" w:themeShade="BF"/>
+          <w:sz w:val="18"/>
+          <w:szCs w:val="18"/>
+          <w:lang w:val="en-US"/>
+        </w:rPr>
+        <w:t>")  if x.</w:t>
+      </w:r>
+      <w:r>
+        <w:rPr>
+          <w:rFonts w:ascii="Arial" w:hAnsi="Arial" w:cs="Arial"/>
+          <w:color w:val="76923C" w:themeColor="accent3" w:themeShade="BF"/>
+          <w:sz w:val="18"/>
+          <w:szCs w:val="18"/>
+          <w:lang w:val="en-US"/>
+        </w:rPr>
+        <w:t>place &lt; 1</w:t>
+      </w:r>
+      <w:r>
+        <w:rPr>
+          <w:rFonts w:ascii="Arial" w:hAnsi="Arial" w:cs="Arial"/>
+          <w:color w:val="76923C" w:themeColor="accent3" w:themeShade="BF"/>
+          <w:sz w:val="18"/>
+          <w:szCs w:val="18"/>
+          <w:lang w:val="en-US"/>
+        </w:rPr>
+        <w:t>%}{% if selection.append(x) %}{% endif %}{% endfor %}</w:t>
+      </w:r>
+      <w:r>
+        <w:rPr>
+          <w:rFonts w:ascii="Arial" w:hAnsi="Arial" w:cs="Arial"/>
           <w:color w:val="7030A0"/>
           <w:sz w:val="18"/>
           <w:szCs w:val="18"/>
@@ -4227,7 +4380,27 @@
           <w:szCs w:val="18"/>
           <w:lang w:val="en-US"/>
         </w:rPr>
-        <w:t>{% for result in race.results</w:t>
+        <w:t xml:space="preserve">{% for result in </w:t>
+      </w:r>
+      <w:r>
+        <w:rPr>
+          <w:rFonts w:ascii="Arial" w:hAnsi="Arial" w:cs="Arial"/>
+          <w:color w:val="7030A0"/>
+          <w:sz w:val="18"/>
+          <w:szCs w:val="18"/>
+          <w:lang w:val="en-US"/>
+        </w:rPr>
+        <w:t xml:space="preserve">selection </w:t>
+      </w:r>
+      <w:r>
+        <w:rPr>
+          <w:rFonts w:ascii="Arial" w:hAnsi="Arial" w:cs="Arial"/>
+          <w:color w:val="7030A0"/>
+          <w:sz w:val="18"/>
+          <w:szCs w:val="18"/>
+          <w:lang w:val="en-US"/>
+        </w:rPr>
+        <w:t>%}{% for person in race.persons</w:t>
       </w:r>
       <w:r>
         <w:rPr>
@@ -4267,7 +4440,7 @@
           <w:szCs w:val="18"/>
           <w:lang w:val="en-US"/>
         </w:rPr>
-        <w:t>sort(attribute="place")</w:t>
+        <w:t>selectattr("id", "equalto", result.person_id)</w:t>
       </w:r>
       <w:r>
         <w:rPr>
@@ -4307,47 +4480,7 @@
           <w:szCs w:val="18"/>
           <w:lang w:val="en-US"/>
         </w:rPr>
-        <w:t>sort(attribute="</w:t>
-      </w:r>
-      <w:r>
-        <w:rPr>
-          <w:rFonts w:ascii="Arial" w:hAnsi="Arial" w:cs="Arial"/>
-          <w:color w:val="7030A0"/>
-          <w:sz w:val="18"/>
-          <w:szCs w:val="18"/>
-          <w:lang w:val="en-US"/>
-        </w:rPr>
-        <w:t>status</w:t>
-      </w:r>
-      <w:r>
-        <w:rPr>
-          <w:rFonts w:ascii="Arial" w:hAnsi="Arial" w:cs="Arial"/>
-          <w:color w:val="7030A0"/>
-          <w:sz w:val="18"/>
-          <w:szCs w:val="18"/>
-          <w:lang w:val="en-US"/>
-        </w:rPr>
-        <w:t>")</w:t>
-      </w:r>
-      <w:r>
-        <w:rPr>
-          <w:rFonts w:ascii="Arial" w:hAnsi="Arial" w:cs="Arial"/>
-          <w:color w:val="7030A0"/>
-          <w:sz w:val="18"/>
-          <w:szCs w:val="18"/>
-          <w:lang w:val="en-US"/>
-        </w:rPr>
-        <w:t xml:space="preserve"> </w:t>
-      </w:r>
-      <w:r>
-        <w:rPr>
-          <w:rFonts w:ascii="Arial" w:hAnsi="Arial" w:cs="Arial"/>
-          <w:color w:val="7030A0"/>
-          <w:sz w:val="18"/>
-          <w:szCs w:val="18"/>
-          <w:lang w:val="en-US"/>
-        </w:rPr>
-        <w:t>%}{% for person in race.persons</w:t>
+        <w:t>selectattr("group_id", "equalto", group.id)</w:t>
       </w:r>
       <w:r>
         <w:rPr>
@@ -4387,86 +4520,6 @@
           <w:szCs w:val="18"/>
           <w:lang w:val="en-US"/>
         </w:rPr>
-        <w:t>selectattr("id", "equalto", result.person_id)</w:t>
-      </w:r>
-      <w:r>
-        <w:rPr>
-          <w:rFonts w:ascii="Arial" w:hAnsi="Arial" w:cs="Arial"/>
-          <w:color w:val="7030A0"/>
-          <w:sz w:val="18"/>
-          <w:szCs w:val="18"/>
-          <w:lang w:val="en-US"/>
-        </w:rPr>
-        <w:t xml:space="preserve"> </w:t>
-      </w:r>
-      <w:r>
-        <w:rPr>
-          <w:rFonts w:ascii="Arial" w:hAnsi="Arial" w:cs="Arial"/>
-          <w:color w:val="7030A0"/>
-          <w:sz w:val="18"/>
-          <w:szCs w:val="18"/>
-          <w:lang w:val="en-US"/>
-        </w:rPr>
-        <w:t>|</w:t>
-      </w:r>
-      <w:r>
-        <w:rPr>
-          <w:rFonts w:ascii="Arial" w:hAnsi="Arial" w:cs="Arial"/>
-          <w:color w:val="7030A0"/>
-          <w:sz w:val="18"/>
-          <w:szCs w:val="18"/>
-          <w:lang w:val="en-US"/>
-        </w:rPr>
-        <w:t xml:space="preserve"> </w:t>
-      </w:r>
-      <w:r>
-        <w:rPr>
-          <w:rFonts w:ascii="Arial" w:hAnsi="Arial" w:cs="Arial"/>
-          <w:color w:val="7030A0"/>
-          <w:sz w:val="18"/>
-          <w:szCs w:val="18"/>
-          <w:lang w:val="en-US"/>
-        </w:rPr>
-        <w:t>selectattr("group_id", "equalto", group.id)</w:t>
-      </w:r>
-      <w:r>
-        <w:rPr>
-          <w:rFonts w:ascii="Arial" w:hAnsi="Arial" w:cs="Arial"/>
-          <w:color w:val="7030A0"/>
-          <w:sz w:val="18"/>
-          <w:szCs w:val="18"/>
-          <w:lang w:val="en-US"/>
-        </w:rPr>
-        <w:t xml:space="preserve"> </w:t>
-      </w:r>
-      <w:r>
-        <w:rPr>
-          <w:rFonts w:ascii="Arial" w:hAnsi="Arial" w:cs="Arial"/>
-          <w:color w:val="7030A0"/>
-          <w:sz w:val="18"/>
-          <w:szCs w:val="18"/>
-          <w:lang w:val="en-US"/>
-        </w:rPr>
-        <w:t>|</w:t>
-      </w:r>
-      <w:r>
-        <w:rPr>
-          <w:rFonts w:ascii="Arial" w:hAnsi="Arial" w:cs="Arial"/>
-          <w:color w:val="7030A0"/>
-          <w:sz w:val="18"/>
-          <w:szCs w:val="18"/>
-          <w:lang w:val="en-US"/>
-        </w:rPr>
-        <w:t xml:space="preserve"> </w:t>
-      </w:r>
-      <w:r>
-        <w:rPr>
-          <w:rFonts w:ascii="Arial" w:hAnsi="Arial" w:cs="Arial"/>
-          <w:color w:val="7030A0"/>
-          <w:sz w:val="18"/>
-          <w:szCs w:val="18"/>
-          <w:lang w:val="en-US"/>
-        </w:rPr>
         <w:t>selectattr("</w:t>
       </w:r>
       <w:r>
@@ -4499,8 +4552,6 @@
         </w:rPr>
         <w:t>false</w:t>
       </w:r>
-      <w:bookmarkStart w:id="0" w:name="_GoBack"/>
-      <w:bookmarkEnd w:id="0"/>
       <w:r>
         <w:rPr>
           <w:rFonts w:ascii="Arial" w:hAnsi="Arial" w:cs="Arial"/>
@@ -4795,37 +4846,17 @@
           <w:szCs w:val="18"/>
           <w:lang w:val="en-US"/>
         </w:rPr>
-        <w:t xml:space="preserve">result.status </w:t>
-      </w:r>
-      <w:r>
-        <w:rPr>
-          <w:rFonts w:ascii="Arial" w:hAnsi="Arial" w:cs="Arial"/>
-          <w:color w:val="7030A0"/>
-          <w:sz w:val="18"/>
-          <w:szCs w:val="18"/>
-          <w:lang w:val="en-US"/>
-        </w:rPr>
-        <w:t>==</w:t>
-      </w:r>
-      <w:r>
-        <w:rPr>
-          <w:rFonts w:ascii="Arial" w:hAnsi="Arial" w:cs="Arial"/>
-          <w:color w:val="7030A0"/>
-          <w:sz w:val="18"/>
-          <w:szCs w:val="18"/>
-          <w:lang w:val="en-US"/>
-        </w:rPr>
-        <w:t xml:space="preserve"> </w:t>
-      </w:r>
-      <w:r>
-        <w:rPr>
-          <w:rFonts w:ascii="Arial" w:hAnsi="Arial" w:cs="Arial"/>
-          <w:color w:val="7030A0"/>
-          <w:sz w:val="18"/>
-          <w:szCs w:val="18"/>
-          <w:lang w:val="en-US"/>
-        </w:rPr>
-        <w:t>1</w:t>
+        <w:t>result.</w:t>
+      </w:r>
+      <w:r>
+        <w:rPr>
+          <w:rFonts w:ascii="Arial" w:hAnsi="Arial" w:cs="Arial"/>
+          <w:color w:val="7030A0"/>
+          <w:sz w:val="18"/>
+          <w:szCs w:val="18"/>
+          <w:lang w:val="en-US"/>
+        </w:rPr>
+        <w:t>place &gt; 0</w:t>
       </w:r>
       <w:r>
         <w:rPr>
@@ -6768,7 +6799,7 @@
         <w:noProof/>
         <w:lang w:val="en-US"/>
       </w:rPr>
-      <w:t>29.08.2018 19:59:28</w:t>
+      <w:t>16.04.2019 17:37:21</w:t>
     </w:r>
     <w:r>
       <w:rPr>
@@ -7575,6 +7606,16 @@
       <w:u w:val="single"/>
     </w:rPr>
   </w:style>
+  <w:style w:type="character" w:customStyle="1" w:styleId="kwd">
+    <w:name w:val="kwd"/>
+    <w:basedOn w:val="a0"/>
+    <w:rsid w:val="006F30E4"/>
+  </w:style>
+  <w:style w:type="character" w:customStyle="1" w:styleId="str">
+    <w:name w:val="str"/>
+    <w:basedOn w:val="a0"/>
+    <w:rsid w:val="006F30E4"/>
+  </w:style>
 </w:styles>
 </file>
 
@@ -7866,7 +7907,7 @@
 </file>
 
 <file path=customXml/itemProps1.xml><?xml version="1.0" encoding="utf-8"?>
-<ds:datastoreItem xmlns:ds="http://schemas.openxmlformats.org/officeDocument/2006/customXml" ds:itemID="{A6EEE711-9563-4607-912B-43F81D001025}">
+<ds:datastoreItem xmlns:ds="http://schemas.openxmlformats.org/officeDocument/2006/customXml" ds:itemID="{4298032E-22D8-4FAA-B5BF-C01A09C88488}">
   <ds:schemaRefs>
     <ds:schemaRef ds:uri="http://schemas.openxmlformats.org/officeDocument/2006/bibliography"/>
   </ds:schemaRefs>

</xml_diff>